<commit_message>
Renamed presentation, added docx for final documentation, removed html (was used in presentation).
git-svn-id: svn://mmix.cs.hm.edu@44 bd757dd8-b88b-4aad-9aa6-ce29af76ea0b
</commit_message>
<xml_diff>
--- a/util/trunk/mmixedit/doc/Integration.docx
+++ b/util/trunk/mmixedit/doc/Integration.docx
@@ -501,7 +501,15 @@
           <w:sz w:val="24"/>
           <w:szCs w:val="24"/>
         </w:rPr>
-        <w:t>geupdatet</w:t>
+        <w:t>up</w:t>
+      </w:r>
+      <w:r>
+        <w:rPr>
+          <w:rFonts w:ascii="Arial" w:hAnsi="Arial" w:cs="Arial"/>
+          <w:sz w:val="24"/>
+          <w:szCs w:val="24"/>
+        </w:rPr>
+        <w:t>gedated</w:t>
       </w:r>
       <w:proofErr w:type="spellEnd"/>
       <w:r>
@@ -526,39 +534,41 @@
           <w:sz w:val="24"/>
           <w:szCs w:val="24"/>
         </w:rPr>
-        <w:t xml:space="preserve">dann </w:t>
-      </w:r>
-      <w:r>
-        <w:rPr>
-          <w:rFonts w:ascii="Arial" w:hAnsi="Arial" w:cs="Arial"/>
-          <w:sz w:val="24"/>
-          <w:szCs w:val="24"/>
-        </w:rPr>
-        <w:tab/>
-      </w:r>
-      <w:r>
-        <w:rPr>
-          <w:rFonts w:ascii="Arial" w:hAnsi="Arial" w:cs="Arial"/>
-          <w:sz w:val="24"/>
-          <w:szCs w:val="24"/>
-        </w:rPr>
-        <w:tab/>
-      </w:r>
-      <w:r>
-        <w:rPr>
-          <w:rFonts w:ascii="Arial" w:hAnsi="Arial" w:cs="Arial"/>
-          <w:sz w:val="24"/>
-          <w:szCs w:val="24"/>
-        </w:rPr>
-        <w:t xml:space="preserve">so intelligent geschrieben dass sie sich automatisch die </w:t>
-      </w:r>
-      <w:r>
-        <w:rPr>
-          <w:rFonts w:ascii="Arial" w:hAnsi="Arial" w:cs="Arial"/>
-          <w:sz w:val="24"/>
-          <w:szCs w:val="24"/>
-        </w:rPr>
-        <w:tab/>
+        <w:br/>
+      </w:r>
+      <w:r>
+        <w:rPr>
+          <w:rFonts w:ascii="Arial" w:hAnsi="Arial" w:cs="Arial"/>
+          <w:sz w:val="24"/>
+          <w:szCs w:val="24"/>
+        </w:rPr>
+        <w:tab/>
+      </w:r>
+      <w:r>
+        <w:rPr>
+          <w:rFonts w:ascii="Arial" w:hAnsi="Arial" w:cs="Arial"/>
+          <w:sz w:val="24"/>
+          <w:szCs w:val="24"/>
+        </w:rPr>
+        <w:tab/>
+      </w:r>
+      <w:r>
+        <w:rPr>
+          <w:rFonts w:ascii="Arial" w:hAnsi="Arial" w:cs="Arial"/>
+          <w:sz w:val="24"/>
+          <w:szCs w:val="24"/>
+        </w:rPr>
+        <w:t>dann so intelligent geschrieben dass sie sich automatisch</w:t>
+      </w:r>
+      <w:bookmarkStart w:id="0" w:name="_GoBack"/>
+      <w:bookmarkEnd w:id="0"/>
+      <w:r>
+        <w:rPr>
+          <w:rFonts w:ascii="Arial" w:hAnsi="Arial" w:cs="Arial"/>
+          <w:sz w:val="24"/>
+          <w:szCs w:val="24"/>
+        </w:rPr>
+        <w:t xml:space="preserve"> die </w:t>
       </w:r>
       <w:r>
         <w:rPr>
@@ -1737,8 +1747,6 @@
           <w:szCs w:val="24"/>
         </w:rPr>
       </w:pPr>
-      <w:bookmarkStart w:id="0" w:name="_GoBack"/>
-      <w:bookmarkEnd w:id="0"/>
     </w:p>
     <w:p>
       <w:pPr>

</xml_diff>